<commit_message>
save filter and redirect without admin
</commit_message>
<xml_diff>
--- a/docs/Chegodaev_kursovaya.docx
+++ b/docs/Chegodaev_kursovaya.docx
@@ -8753,8 +8753,8 @@
           <w:szCs w:val="28"/>
         </w:rPr>
       </w:pPr>
-      <w:bookmarkStart w:id="5" w:name="_Toc165729329"/>
-      <w:bookmarkStart w:id="6" w:name="_Toc168995087"/>
+      <w:bookmarkStart w:id="5" w:name="_Toc168995087"/>
+      <w:bookmarkStart w:id="6" w:name="_Toc165729329"/>
       <w:r>
         <w:rPr>
           <w:rFonts w:ascii="Times New Roman" w:hAnsi="Times New Roman" w:cs="Times New Roman"/>
@@ -8766,7 +8766,7 @@
         </w:rPr>
         <w:t>Анализ программных инструментов разработки</w:t>
       </w:r>
-      <w:bookmarkEnd w:id="6"/>
+      <w:bookmarkEnd w:id="5"/>
       <w:r>
         <w:rPr>
           <w:rFonts w:ascii="Times New Roman" w:hAnsi="Times New Roman" w:cs="Times New Roman"/>
@@ -8778,7 +8778,7 @@
         </w:rPr>
         <w:t xml:space="preserve"> </w:t>
       </w:r>
-      <w:bookmarkEnd w:id="5"/>
+      <w:bookmarkEnd w:id="6"/>
     </w:p>
     <w:p>
       <w:pPr>
@@ -12379,6 +12379,172 @@
           </w:p>
         </w:tc>
       </w:tr>
+      <w:tr>
+        <w:tc>
+          <w:tcPr>
+            <w:tcW w:w="2909" w:type="dxa"/>
+            <w:vAlign w:val="center"/>
+          </w:tcPr>
+          <w:p>
+            <w:pPr>
+              <w:spacing w:line="360" w:lineRule="auto"/>
+              <w:rPr>
+                <w:rFonts w:cs="Times New Roman"/>
+                <w:sz w:val="24"/>
+                <w:szCs w:val="24"/>
+              </w:rPr>
+            </w:pPr>
+            <w:r>
+              <w:rPr>
+                <w:rFonts w:cs="Times New Roman"/>
+                <w:sz w:val="24"/>
+                <w:szCs w:val="24"/>
+              </w:rPr>
+              <w:t>Обложка</w:t>
+            </w:r>
+          </w:p>
+        </w:tc>
+        <w:tc>
+          <w:tcPr>
+            <w:tcW w:w="2135" w:type="dxa"/>
+            <w:vAlign w:val="center"/>
+          </w:tcPr>
+          <w:p>
+            <w:pPr>
+              <w:spacing w:line="360" w:lineRule="auto"/>
+              <w:rPr>
+                <w:rFonts w:eastAsia="Times New Roman" w:cs="Times New Roman"/>
+                <w:sz w:val="24"/>
+                <w:szCs w:val="24"/>
+              </w:rPr>
+            </w:pPr>
+            <w:r>
+              <w:rPr>
+                <w:rFonts w:eastAsia="Times New Roman" w:cs="Times New Roman"/>
+                <w:sz w:val="24"/>
+                <w:szCs w:val="24"/>
+              </w:rPr>
+              <w:t>Текстовый</w:t>
+            </w:r>
+          </w:p>
+        </w:tc>
+        <w:tc>
+          <w:tcPr>
+            <w:tcW w:w="1524" w:type="dxa"/>
+            <w:vAlign w:val="center"/>
+          </w:tcPr>
+          <w:p>
+            <w:pPr>
+              <w:spacing w:line="360" w:lineRule="auto"/>
+              <w:rPr>
+                <w:rFonts w:cs="Times New Roman"/>
+                <w:sz w:val="24"/>
+                <w:szCs w:val="24"/>
+                <w:lang w:val="en-US"/>
+              </w:rPr>
+            </w:pPr>
+          </w:p>
+        </w:tc>
+        <w:tc>
+          <w:tcPr>
+            <w:tcW w:w="2777" w:type="dxa"/>
+            <w:vAlign w:val="center"/>
+          </w:tcPr>
+          <w:p>
+            <w:pPr>
+              <w:spacing w:line="360" w:lineRule="auto"/>
+              <w:rPr>
+                <w:rFonts w:cs="Times New Roman"/>
+                <w:sz w:val="24"/>
+                <w:szCs w:val="24"/>
+              </w:rPr>
+            </w:pPr>
+          </w:p>
+        </w:tc>
+      </w:tr>
+      <w:tr>
+        <w:tc>
+          <w:tcPr>
+            <w:tcW w:w="2909" w:type="dxa"/>
+            <w:vAlign w:val="center"/>
+          </w:tcPr>
+          <w:p>
+            <w:pPr>
+              <w:spacing w:line="360" w:lineRule="auto"/>
+              <w:rPr>
+                <w:rFonts w:cs="Times New Roman"/>
+                <w:sz w:val="24"/>
+                <w:szCs w:val="24"/>
+              </w:rPr>
+            </w:pPr>
+            <w:r>
+              <w:rPr>
+                <w:rFonts w:cs="Times New Roman"/>
+                <w:sz w:val="24"/>
+                <w:szCs w:val="24"/>
+              </w:rPr>
+              <w:t>Файл</w:t>
+            </w:r>
+          </w:p>
+        </w:tc>
+        <w:tc>
+          <w:tcPr>
+            <w:tcW w:w="2135" w:type="dxa"/>
+            <w:vAlign w:val="center"/>
+          </w:tcPr>
+          <w:p>
+            <w:pPr>
+              <w:spacing w:line="360" w:lineRule="auto"/>
+              <w:rPr>
+                <w:rFonts w:eastAsia="Times New Roman" w:cs="Times New Roman"/>
+                <w:sz w:val="24"/>
+                <w:szCs w:val="24"/>
+              </w:rPr>
+            </w:pPr>
+            <w:r>
+              <w:rPr>
+                <w:rFonts w:eastAsia="Times New Roman" w:cs="Times New Roman"/>
+                <w:sz w:val="24"/>
+                <w:szCs w:val="24"/>
+              </w:rPr>
+              <w:t>Текстовый</w:t>
+            </w:r>
+          </w:p>
+        </w:tc>
+        <w:tc>
+          <w:tcPr>
+            <w:tcW w:w="1524" w:type="dxa"/>
+            <w:vAlign w:val="center"/>
+          </w:tcPr>
+          <w:p>
+            <w:pPr>
+              <w:spacing w:line="360" w:lineRule="auto"/>
+              <w:rPr>
+                <w:rFonts w:cs="Times New Roman"/>
+                <w:sz w:val="24"/>
+                <w:szCs w:val="24"/>
+                <w:lang w:val="en-US"/>
+              </w:rPr>
+            </w:pPr>
+          </w:p>
+        </w:tc>
+        <w:tc>
+          <w:tcPr>
+            <w:tcW w:w="2777" w:type="dxa"/>
+            <w:vAlign w:val="center"/>
+          </w:tcPr>
+          <w:p>
+            <w:pPr>
+              <w:spacing w:line="360" w:lineRule="auto"/>
+              <w:rPr>
+                <w:rFonts w:cs="Times New Roman"/>
+                <w:sz w:val="24"/>
+                <w:szCs w:val="24"/>
+              </w:rPr>
+            </w:pPr>
+          </w:p>
+        </w:tc>
+      </w:tr>
     </w:tbl>
     <w:p>
       <w:pPr>
@@ -13159,6 +13325,7 @@
           <w:rFonts w:cs="Times New Roman"/>
           <w:szCs w:val="28"/>
         </w:rPr>
+        <w:lastRenderedPageBreak/>
         <w:t>Таблица 3 – Жанры</w:t>
       </w:r>
     </w:p>
@@ -13202,7 +13369,6 @@
                 <w:sz w:val="24"/>
                 <w:szCs w:val="24"/>
               </w:rPr>
-              <w:lastRenderedPageBreak/>
               <w:t>Наименование параметра</w:t>
             </w:r>
           </w:p>
@@ -17764,6 +17930,7 @@
       </w:pPr>
       <w:r>
         <w:rPr>
+          <w:noProof/>
           <w:lang w:val="en-US"/>
         </w:rPr>
         <w:drawing>
@@ -17812,6 +17979,7 @@
       </w:pPr>
       <w:r>
         <w:rPr>
+          <w:noProof/>
           <w:lang w:val="en-US"/>
         </w:rPr>
         <w:lastRenderedPageBreak/>
@@ -17928,6 +18096,7 @@
       </w:pPr>
       <w:r>
         <w:rPr>
+          <w:noProof/>
           <w:lang w:val="en-US"/>
         </w:rPr>
         <w:lastRenderedPageBreak/>
@@ -18016,8 +18185,56 @@
         <w:spacing w:after="0" w:line="360" w:lineRule="auto"/>
         <w:ind w:firstLine="709"/>
         <w:rPr>
+          <w:b/>
+          <w:bCs/>
+          <w:sz w:val="44"/>
+          <w:szCs w:val="36"/>
+        </w:rPr>
+      </w:pPr>
+      <w:r>
+        <w:rPr>
+          <w:b/>
+          <w:bCs/>
+          <w:sz w:val="44"/>
+          <w:szCs w:val="36"/>
+        </w:rPr>
+        <w:t xml:space="preserve">Используется метод </w:t>
+      </w:r>
+      <w:r>
+        <w:rPr>
+          <w:b/>
+          <w:bCs/>
+          <w:sz w:val="44"/>
+          <w:szCs w:val="36"/>
           <w:lang w:val="en-US"/>
         </w:rPr>
+        <w:t xml:space="preserve">POST </w:t>
+      </w:r>
+      <w:proofErr w:type="gramStart"/>
+      <w:r>
+        <w:rPr>
+          <w:b/>
+          <w:bCs/>
+          <w:sz w:val="44"/>
+          <w:szCs w:val="36"/>
+        </w:rPr>
+        <w:t>…….</w:t>
+      </w:r>
+      <w:proofErr w:type="gramEnd"/>
+      <w:r>
+        <w:rPr>
+          <w:b/>
+          <w:bCs/>
+          <w:sz w:val="44"/>
+          <w:szCs w:val="36"/>
+        </w:rPr>
+        <w:t>.</w:t>
+      </w:r>
+    </w:p>
+    <w:p>
+      <w:pPr>
+        <w:spacing w:after="0" w:line="360" w:lineRule="auto"/>
+        <w:ind w:firstLine="709"/>
       </w:pPr>
       <w:r>
         <w:t>Листинг 3 – Профиль пользователя</w:t>
@@ -18032,6 +18249,7 @@
       </w:pPr>
       <w:r>
         <w:rPr>
+          <w:noProof/>
           <w:lang w:val="en-US"/>
         </w:rPr>
         <w:drawing>
@@ -18130,6 +18348,7 @@
       </w:pPr>
       <w:r>
         <w:rPr>
+          <w:noProof/>
           <w:lang w:val="en-US"/>
         </w:rPr>
         <w:drawing>
@@ -18210,23 +18429,21 @@
       <w:pPr>
         <w:spacing w:after="0" w:line="360" w:lineRule="auto"/>
         <w:ind w:firstLine="709"/>
+      </w:pPr>
+      <w:r>
+        <w:t>Листинг 5 – Отметить книгу как читаемую</w:t>
+      </w:r>
+    </w:p>
+    <w:p>
+      <w:pPr>
+        <w:spacing w:after="0" w:line="360" w:lineRule="auto"/>
         <w:rPr>
           <w:lang w:val="en-US"/>
         </w:rPr>
       </w:pPr>
       <w:r>
-        <w:t>Листинг 5 – Отметить книгу как читаемую</w:t>
-      </w:r>
-    </w:p>
-    <w:p>
-      <w:pPr>
-        <w:spacing w:after="0" w:line="360" w:lineRule="auto"/>
-        <w:rPr>
-          <w:lang w:val="en-US"/>
-        </w:rPr>
-      </w:pPr>
-      <w:r>
-        <w:rPr>
+        <w:rPr>
+          <w:noProof/>
           <w:lang w:val="en-US"/>
         </w:rPr>
         <w:drawing>
@@ -18317,6 +18534,9 @@
         <w:spacing w:after="0" w:line="360" w:lineRule="auto"/>
       </w:pPr>
       <w:r>
+        <w:rPr>
+          <w:noProof/>
+        </w:rPr>
         <w:lastRenderedPageBreak/>
         <w:drawing>
           <wp:inline distT="0" distB="0" distL="0" distR="0" wp14:anchorId="23DCBB8D" wp14:editId="6613D3F5">
@@ -18360,6 +18580,9 @@
         <w:spacing w:after="0" w:line="360" w:lineRule="auto"/>
       </w:pPr>
       <w:r>
+        <w:rPr>
+          <w:noProof/>
+        </w:rPr>
         <w:drawing>
           <wp:inline distT="0" distB="0" distL="0" distR="0" wp14:anchorId="71865BCC" wp14:editId="4A7CA535">
             <wp:extent cx="3924848" cy="1086002"/>
@@ -18458,6 +18681,7 @@
       </w:pPr>
       <w:r>
         <w:rPr>
+          <w:noProof/>
           <w:lang w:val="en-US"/>
         </w:rPr>
         <w:drawing>
@@ -18548,18 +18772,7 @@
         </w:r>
       </w:hyperlink>
     </w:p>
-    <w:p>
-      <w:pPr>
-        <w:spacing w:after="0" w:line="360" w:lineRule="auto"/>
-        <w:ind w:firstLine="709"/>
-      </w:pPr>
-    </w:p>
-    <w:p>
-      <w:r>
-        <w:lastRenderedPageBreak/>
-        <w:br w:type="page"/>
-      </w:r>
-    </w:p>
+    <w:p/>
     <w:p>
       <w:pPr>
         <w:pStyle w:val="1"/>
@@ -18622,15 +18835,13 @@
         <w:t xml:space="preserve">определены ключевые требования </w:t>
       </w:r>
       <w:r>
-        <w:t xml:space="preserve">и </w:t>
-      </w:r>
-      <w:proofErr w:type="spellStart"/>
-      <w:r>
-        <w:t>пожежания</w:t>
-      </w:r>
-      <w:proofErr w:type="spellEnd"/>
-      <w:r>
-        <w:t xml:space="preserve"> </w:t>
+        <w:t>и поже</w:t>
+      </w:r>
+      <w:r>
+        <w:t>л</w:t>
+      </w:r>
+      <w:r>
+        <w:t xml:space="preserve">ания </w:t>
       </w:r>
       <w:r>
         <w:t xml:space="preserve">пользователей, что позволило создать удобный и интуитивно понятный интерфейс для работы с </w:t>
@@ -18657,7 +18868,16 @@
         <w:ind w:firstLine="709"/>
       </w:pPr>
       <w:r>
-        <w:t>Данный проект способствует повышению эффективности работы с электронными материалами, удовлетворяя потребности как профессиональных пользователей, так и любителей чтения. Реализация проекта позволяет создать централизованное хранилище для книг, улучшая организацию и доступ к информации, что способствует более продуктивной работе с литературными ресурсами и повышению общей удовлетворенности пользователей.</w:t>
+        <w:t>Данный проект способствует повышению эффективности работы с электронными материалами, удовлетворяя потребности как профессиональных пользователей, так и любителей чтения</w:t>
+      </w:r>
+      <w:r>
+        <w:t xml:space="preserve"> от уровня пользователя, до администратора</w:t>
+      </w:r>
+      <w:r>
+        <w:t xml:space="preserve">. Реализация проекта позволяет создать централизованное хранилище для книг, улучшая организацию и доступ к информации, что способствует более продуктивной работе с литературными ресурсами и повышению общей удовлетворенности </w:t>
+      </w:r>
+      <w:r>
+        <w:t>любителей почитать классическую литературу.</w:t>
       </w:r>
     </w:p>
     <w:p>

</xml_diff>